<commit_message>
Added test case for Bug 3. Fixed typos in Test Case 2.
Added a test case to reproduce Bug 3. Typos fixed in Case 2.
</commit_message>
<xml_diff>
--- a/Documentation/Task 1 - Test Cases/Test Case - Bug 2 v0.1.docx
+++ b/Documentation/Task 1 - Test Cases/Test Case - Bug 2 v0.1.docx
@@ -249,24 +249,32 @@
         <w:t xml:space="preserve">: </w:t>
       </w:r>
       <w:r>
-        <w:t>Bug 1 replication</w:t>
+        <w:t xml:space="preserve">Bug </w:t>
+      </w:r>
+      <w:r>
+        <w:t xml:space="preserve">2 </w:t>
+      </w:r>
+      <w:bookmarkStart w:id="3" w:name="_GoBack"/>
+      <w:bookmarkEnd w:id="3"/>
+      <w:r>
+        <w:t>replication</w:t>
       </w:r>
     </w:p>
     <w:p>
       <w:pPr>
         <w:pStyle w:val="Heading3"/>
       </w:pPr>
-      <w:bookmarkStart w:id="3" w:name="_Toc43786491"/>
+      <w:bookmarkStart w:id="4" w:name="_Toc43786491"/>
       <w:r>
         <w:t>Script Description</w:t>
       </w:r>
-      <w:bookmarkEnd w:id="3"/>
+      <w:bookmarkEnd w:id="4"/>
     </w:p>
     <w:p>
       <w:pPr>
         <w:pStyle w:val="ListBullet"/>
       </w:pPr>
-      <w:bookmarkStart w:id="4" w:name="_Toc43786492"/>
+      <w:bookmarkStart w:id="5" w:name="_Toc43786492"/>
       <w:r>
         <w:t xml:space="preserve">Reproduces a bug that has been reported, wherein the game does </w:t>
       </w:r>
@@ -278,12 +286,12 @@
       <w:pPr>
         <w:pStyle w:val="Heading3"/>
       </w:pPr>
-      <w:bookmarkStart w:id="5" w:name="_Toc43786493"/>
-      <w:bookmarkEnd w:id="4"/>
+      <w:bookmarkStart w:id="6" w:name="_Toc43786493"/>
+      <w:bookmarkEnd w:id="5"/>
       <w:r>
         <w:t>Setup</w:t>
       </w:r>
-      <w:bookmarkEnd w:id="5"/>
+      <w:bookmarkEnd w:id="6"/>
     </w:p>
     <w:p>
       <w:pPr>
@@ -297,7 +305,7 @@
       <w:pPr>
         <w:pStyle w:val="Heading3"/>
       </w:pPr>
-      <w:bookmarkStart w:id="6" w:name="_Toc43786494"/>
+      <w:bookmarkStart w:id="7" w:name="_Toc43786494"/>
       <w:r>
         <w:t>Teardown</w:t>
       </w:r>
@@ -320,7 +328,7 @@
       <w:r>
         <w:t>Script Steps</w:t>
       </w:r>
-      <w:bookmarkEnd w:id="6"/>
+      <w:bookmarkEnd w:id="7"/>
     </w:p>
     <w:tbl>
       <w:tblPr>
@@ -728,15 +736,14 @@
         </w:tc>
       </w:tr>
     </w:tbl>
-    <w:p>
-      <w:bookmarkStart w:id="7" w:name="_GoBack"/>
-      <w:bookmarkEnd w:id="7"/>
-    </w:p>
+    <w:p/>
     <w:sectPr>
       <w:headerReference w:type="even" r:id="rId7"/>
       <w:headerReference w:type="default" r:id="rId8"/>
       <w:footerReference w:type="even" r:id="rId9"/>
       <w:footerReference w:type="default" r:id="rId10"/>
+      <w:headerReference w:type="first" r:id="rId11"/>
+      <w:footerReference w:type="first" r:id="rId12"/>
       <w:pgSz w:w="12240" w:h="15840" w:code="1"/>
       <w:pgMar w:top="1800" w:right="1800" w:bottom="1440" w:left="1800" w:header="720" w:footer="720" w:gutter="0"/>
       <w:cols w:space="720"/>
@@ -1079,6 +1086,16 @@
 </w:ftr>
 </file>
 
+<file path=word/footer3.xml><?xml version="1.0" encoding="utf-8"?>
+<w:ftr xmlns:wpc="http://schemas.microsoft.com/office/word/2010/wordprocessingCanvas" xmlns:cx="http://schemas.microsoft.com/office/drawing/2014/chartex" xmlns:cx1="http://schemas.microsoft.com/office/drawing/2015/9/8/chartex" xmlns:cx2="http://schemas.microsoft.com/office/drawing/2015/10/21/chartex" xmlns:cx3="http://schemas.microsoft.com/office/drawing/2016/5/9/chartex" xmlns:cx4="http://schemas.microsoft.com/office/drawing/2016/5/10/chartex" xmlns:cx5="http://schemas.microsoft.com/office/drawing/2016/5/11/chartex" xmlns:cx6="http://schemas.microsoft.com/office/drawing/2016/5/12/chartex" xmlns:cx7="http://schemas.microsoft.com/office/drawing/2016/5/13/chartex" xmlns:cx8="http://schemas.microsoft.com/office/drawing/2016/5/14/chartex" xmlns:mc="http://schemas.openxmlformats.org/markup-compatibility/2006" xmlns:aink="http://schemas.microsoft.com/office/drawing/2016/ink" xmlns:am3d="http://schemas.microsoft.com/office/drawing/2017/model3d" xmlns:o="urn:schemas-microsoft-com:office:office" xmlns:r="http://schemas.openxmlformats.org/officeDocument/2006/relationships" xmlns:m="http://schemas.openxmlformats.org/officeDocument/2006/math" xmlns:v="urn:schemas-microsoft-com:vml" xmlns:wp14="http://schemas.microsoft.com/office/word/2010/wordprocessingDrawing" xmlns:wp="http://schemas.openxmlformats.org/drawingml/2006/wordprocessingDrawing" xmlns:w10="urn:schemas-microsoft-com:office:word" xmlns:w="http://schemas.openxmlformats.org/wordprocessingml/2006/main" xmlns:w14="http://schemas.microsoft.com/office/word/2010/wordml" xmlns:w15="http://schemas.microsoft.com/office/word/2012/wordml" xmlns:w16se="http://schemas.microsoft.com/office/word/2015/wordml/symex" xmlns:wpg="http://schemas.microsoft.com/office/word/2010/wordprocessingGroup" xmlns:wpi="http://schemas.microsoft.com/office/word/2010/wordprocessingInk" xmlns:wne="http://schemas.microsoft.com/office/word/2006/wordml" xmlns:wps="http://schemas.microsoft.com/office/word/2010/wordprocessingShape" mc:Ignorable="w14 w15 w16se wp14">
+  <w:p>
+    <w:pPr>
+      <w:pStyle w:val="Footer"/>
+    </w:pPr>
+  </w:p>
+</w:ftr>
+</file>
+
 <file path=word/footnotes.xml><?xml version="1.0" encoding="utf-8"?>
 <w:footnotes xmlns:wpc="http://schemas.microsoft.com/office/word/2010/wordprocessingCanvas" xmlns:cx="http://schemas.microsoft.com/office/drawing/2014/chartex" xmlns:cx1="http://schemas.microsoft.com/office/drawing/2015/9/8/chartex" xmlns:cx2="http://schemas.microsoft.com/office/drawing/2015/10/21/chartex" xmlns:cx3="http://schemas.microsoft.com/office/drawing/2016/5/9/chartex" xmlns:cx4="http://schemas.microsoft.com/office/drawing/2016/5/10/chartex" xmlns:cx5="http://schemas.microsoft.com/office/drawing/2016/5/11/chartex" xmlns:cx6="http://schemas.microsoft.com/office/drawing/2016/5/12/chartex" xmlns:cx7="http://schemas.microsoft.com/office/drawing/2016/5/13/chartex" xmlns:cx8="http://schemas.microsoft.com/office/drawing/2016/5/14/chartex" xmlns:mc="http://schemas.openxmlformats.org/markup-compatibility/2006" xmlns:aink="http://schemas.microsoft.com/office/drawing/2016/ink" xmlns:am3d="http://schemas.microsoft.com/office/drawing/2017/model3d" xmlns:o="urn:schemas-microsoft-com:office:office" xmlns:r="http://schemas.openxmlformats.org/officeDocument/2006/relationships" xmlns:m="http://schemas.openxmlformats.org/officeDocument/2006/math" xmlns:v="urn:schemas-microsoft-com:vml" xmlns:wp14="http://schemas.microsoft.com/office/word/2010/wordprocessingDrawing" xmlns:wp="http://schemas.openxmlformats.org/drawingml/2006/wordprocessingDrawing" xmlns:w10="urn:schemas-microsoft-com:office:word" xmlns:w="http://schemas.openxmlformats.org/wordprocessingml/2006/main" xmlns:w14="http://schemas.microsoft.com/office/word/2010/wordml" xmlns:w15="http://schemas.microsoft.com/office/word/2012/wordml" xmlns:w16se="http://schemas.microsoft.com/office/word/2015/wordml/symex" xmlns:wpg="http://schemas.microsoft.com/office/word/2010/wordprocessingGroup" xmlns:wpi="http://schemas.microsoft.com/office/word/2010/wordprocessingInk" xmlns:wne="http://schemas.microsoft.com/office/word/2006/wordml" xmlns:wps="http://schemas.microsoft.com/office/word/2010/wordprocessingShape" mc:Ignorable="w14 w15 w16se wp14">
   <w:footnote w:type="separator" w:id="-1">
@@ -1134,7 +1151,31 @@
         <w:bCs/>
         <w:sz w:val="16"/>
       </w:rPr>
-      <w:t>Test Case 1: Bug 1 Replication</w:t>
+      <w:t>Test Case 2</w:t>
+    </w:r>
+    <w:r>
+      <w:rPr>
+        <w:b/>
+        <w:bCs/>
+        <w:sz w:val="16"/>
+      </w:rPr>
+      <w:t xml:space="preserve">: Bug </w:t>
+    </w:r>
+    <w:r>
+      <w:rPr>
+        <w:b/>
+        <w:bCs/>
+        <w:sz w:val="16"/>
+      </w:rPr>
+      <w:t>2</w:t>
+    </w:r>
+    <w:r>
+      <w:rPr>
+        <w:b/>
+        <w:bCs/>
+        <w:sz w:val="16"/>
+      </w:rPr>
+      <w:t xml:space="preserve"> Replication</w:t>
     </w:r>
   </w:p>
   <w:p>
@@ -1236,6 +1277,16 @@
       </w:rPr>
       <w:t xml:space="preserve"> Replication</w:t>
     </w:r>
+  </w:p>
+</w:hdr>
+</file>
+
+<file path=word/header3.xml><?xml version="1.0" encoding="utf-8"?>
+<w:hdr xmlns:wpc="http://schemas.microsoft.com/office/word/2010/wordprocessingCanvas" xmlns:cx="http://schemas.microsoft.com/office/drawing/2014/chartex" xmlns:cx1="http://schemas.microsoft.com/office/drawing/2015/9/8/chartex" xmlns:cx2="http://schemas.microsoft.com/office/drawing/2015/10/21/chartex" xmlns:cx3="http://schemas.microsoft.com/office/drawing/2016/5/9/chartex" xmlns:cx4="http://schemas.microsoft.com/office/drawing/2016/5/10/chartex" xmlns:cx5="http://schemas.microsoft.com/office/drawing/2016/5/11/chartex" xmlns:cx6="http://schemas.microsoft.com/office/drawing/2016/5/12/chartex" xmlns:cx7="http://schemas.microsoft.com/office/drawing/2016/5/13/chartex" xmlns:cx8="http://schemas.microsoft.com/office/drawing/2016/5/14/chartex" xmlns:mc="http://schemas.openxmlformats.org/markup-compatibility/2006" xmlns:aink="http://schemas.microsoft.com/office/drawing/2016/ink" xmlns:am3d="http://schemas.microsoft.com/office/drawing/2017/model3d" xmlns:o="urn:schemas-microsoft-com:office:office" xmlns:r="http://schemas.openxmlformats.org/officeDocument/2006/relationships" xmlns:m="http://schemas.openxmlformats.org/officeDocument/2006/math" xmlns:v="urn:schemas-microsoft-com:vml" xmlns:wp14="http://schemas.microsoft.com/office/word/2010/wordprocessingDrawing" xmlns:wp="http://schemas.openxmlformats.org/drawingml/2006/wordprocessingDrawing" xmlns:w10="urn:schemas-microsoft-com:office:word" xmlns:w="http://schemas.openxmlformats.org/wordprocessingml/2006/main" xmlns:w14="http://schemas.microsoft.com/office/word/2010/wordml" xmlns:w15="http://schemas.microsoft.com/office/word/2012/wordml" xmlns:w16se="http://schemas.microsoft.com/office/word/2015/wordml/symex" xmlns:wpg="http://schemas.microsoft.com/office/word/2010/wordprocessingGroup" xmlns:wpi="http://schemas.microsoft.com/office/word/2010/wordprocessingInk" xmlns:wne="http://schemas.microsoft.com/office/word/2006/wordml" xmlns:wps="http://schemas.microsoft.com/office/word/2010/wordprocessingShape" mc:Ignorable="w14 w15 w16se wp14">
+  <w:p>
+    <w:pPr>
+      <w:pStyle w:val="Header"/>
+    </w:pPr>
   </w:p>
 </w:hdr>
 </file>

</xml_diff>

<commit_message>
Added Test Case for Bug 4
Added Test Case for Bug 4. Also fixed some erroneous dates listed in previous test cases that snuck under the radar.
</commit_message>
<xml_diff>
--- a/Documentation/Task 1 - Test Cases/Test Case - Bug 2 v0.1.docx
+++ b/Documentation/Task 1 - Test Cases/Test Case - Bug 2 v0.1.docx
@@ -254,8 +254,6 @@
       <w:r>
         <w:t xml:space="preserve">2 </w:t>
       </w:r>
-      <w:bookmarkStart w:id="3" w:name="_GoBack"/>
-      <w:bookmarkEnd w:id="3"/>
       <w:r>
         <w:t>replication</w:t>
       </w:r>
@@ -264,17 +262,17 @@
       <w:pPr>
         <w:pStyle w:val="Heading3"/>
       </w:pPr>
-      <w:bookmarkStart w:id="4" w:name="_Toc43786491"/>
+      <w:bookmarkStart w:id="3" w:name="_Toc43786491"/>
       <w:r>
         <w:t>Script Description</w:t>
       </w:r>
-      <w:bookmarkEnd w:id="4"/>
+      <w:bookmarkEnd w:id="3"/>
     </w:p>
     <w:p>
       <w:pPr>
         <w:pStyle w:val="ListBullet"/>
       </w:pPr>
-      <w:bookmarkStart w:id="5" w:name="_Toc43786492"/>
+      <w:bookmarkStart w:id="4" w:name="_Toc43786492"/>
       <w:r>
         <w:t xml:space="preserve">Reproduces a bug that has been reported, wherein the game does </w:t>
       </w:r>
@@ -286,12 +284,12 @@
       <w:pPr>
         <w:pStyle w:val="Heading3"/>
       </w:pPr>
-      <w:bookmarkStart w:id="6" w:name="_Toc43786493"/>
-      <w:bookmarkEnd w:id="5"/>
+      <w:bookmarkStart w:id="5" w:name="_Toc43786493"/>
+      <w:bookmarkEnd w:id="4"/>
       <w:r>
         <w:t>Setup</w:t>
       </w:r>
-      <w:bookmarkEnd w:id="6"/>
+      <w:bookmarkEnd w:id="5"/>
     </w:p>
     <w:p>
       <w:pPr>
@@ -305,7 +303,7 @@
       <w:pPr>
         <w:pStyle w:val="Heading3"/>
       </w:pPr>
-      <w:bookmarkStart w:id="7" w:name="_Toc43786494"/>
+      <w:bookmarkStart w:id="6" w:name="_Toc43786494"/>
       <w:r>
         <w:t>Teardown</w:t>
       </w:r>
@@ -328,7 +326,7 @@
       <w:r>
         <w:t>Script Steps</w:t>
       </w:r>
-      <w:bookmarkEnd w:id="7"/>
+      <w:bookmarkEnd w:id="6"/>
     </w:p>
     <w:tbl>
       <w:tblPr>
@@ -571,15 +569,7 @@
               <w:t xml:space="preserve">Correct behavior: The number at the end of the line should be </w:t>
             </w:r>
             <w:r>
-              <w:t xml:space="preserve">0, as </w:t>
-            </w:r>
-            <w:proofErr w:type="spellStart"/>
-            <w:r>
-              <w:t>Freds</w:t>
-            </w:r>
-            <w:proofErr w:type="spellEnd"/>
-            <w:r>
-              <w:t xml:space="preserve"> betting limit is 0 and betting increments of $5 should be able to exactly reach that amount.</w:t>
+              <w:t>0, as Freds betting limit is 0 and betting increments of $5 should be able to exactly reach that amount.</w:t>
             </w:r>
             <w:r>
               <w:br/>
@@ -685,7 +675,15 @@
           </w:tcPr>
           <w:p>
             <w:r>
-              <w:t>11/10/2017</w:t>
+              <w:t>1</w:t>
+            </w:r>
+            <w:r>
+              <w:t>2</w:t>
+            </w:r>
+            <w:bookmarkStart w:id="7" w:name="_GoBack"/>
+            <w:bookmarkEnd w:id="7"/>
+            <w:r>
+              <w:t>/10/2017</w:t>
             </w:r>
             <w:r>
               <w:t xml:space="preserve"> 9:07am</w:t>
@@ -823,7 +821,7 @@
         <w:noProof/>
         <w:sz w:val="16"/>
       </w:rPr>
-      <w:t>10/12/2017</w:t>
+      <w:t>10/13/2017</w:t>
     </w:r>
     <w:r>
       <w:rPr>
@@ -1061,7 +1059,7 @@
         <w:noProof/>
         <w:sz w:val="16"/>
       </w:rPr>
-      <w:t>10/12/2017</w:t>
+      <w:t>10/13/2017</w:t>
     </w:r>
     <w:r>
       <w:rPr>

</xml_diff>